<commit_message>
Bug fixes - curbe Coons
</commit_message>
<xml_diff>
--- a/Documentație SPG - Gorghe Teodor.docx
+++ b/Documentație SPG - Gorghe Teodor.docx
@@ -369,47 +369,7 @@
           <w:szCs w:val="24"/>
           <w:lang w:val="ro-RO"/>
         </w:rPr>
-        <w:t xml:space="preserve">Desenarea curbelor de tip </w:t>
-      </w:r>
-      <w:proofErr w:type="spellStart"/>
-      <w:r>
-        <w:rPr>
-          <w:rFonts w:ascii="Times New Roman" w:hAnsi="Times New Roman" w:cs="Times New Roman"/>
-          <w:sz w:val="24"/>
-          <w:szCs w:val="24"/>
-          <w:lang w:val="ro-RO"/>
-        </w:rPr>
-        <w:t>Coons</w:t>
-      </w:r>
-      <w:proofErr w:type="spellEnd"/>
-      <w:r>
-        <w:rPr>
-          <w:rFonts w:ascii="Times New Roman" w:hAnsi="Times New Roman" w:cs="Times New Roman"/>
-          <w:sz w:val="24"/>
-          <w:szCs w:val="24"/>
-          <w:lang w:val="ro-RO"/>
-        </w:rPr>
-        <w:t>/</w:t>
-      </w:r>
-      <w:proofErr w:type="spellStart"/>
-      <w:r>
-        <w:rPr>
-          <w:rFonts w:ascii="Times New Roman" w:hAnsi="Times New Roman" w:cs="Times New Roman"/>
-          <w:sz w:val="24"/>
-          <w:szCs w:val="24"/>
-          <w:lang w:val="ro-RO"/>
-        </w:rPr>
-        <w:t>Bezier</w:t>
-      </w:r>
-      <w:proofErr w:type="spellEnd"/>
-      <w:r>
-        <w:rPr>
-          <w:rFonts w:ascii="Times New Roman" w:hAnsi="Times New Roman" w:cs="Times New Roman"/>
-          <w:sz w:val="24"/>
-          <w:szCs w:val="24"/>
-          <w:lang w:val="ro-RO"/>
-        </w:rPr>
-        <w:t>.</w:t>
+        <w:t>Desenarea curbelor de tip Coons/Bezier.</w:t>
       </w:r>
     </w:p>
     <w:p>
@@ -554,13 +514,12 @@
       <w:r>
         <w:rPr>
           <w:noProof/>
-          <w:lang w:val="ro-RO"/>
         </w:rPr>
         <w:drawing>
-          <wp:inline distT="0" distB="0" distL="0" distR="0" wp14:anchorId="1C6D040F" wp14:editId="63EB5CBC">
-            <wp:extent cx="5943600" cy="4683760"/>
-            <wp:effectExtent l="0" t="0" r="0" b="2540"/>
-            <wp:docPr id="811794222" name="Picture 1" descr="A picture containing screenshot, diagram, line, plot&#10;&#10;Description automatically generated"/>
+          <wp:inline distT="0" distB="0" distL="0" distR="0" wp14:anchorId="06C0D22C" wp14:editId="55EC72E9">
+            <wp:extent cx="5731510" cy="4516755"/>
+            <wp:effectExtent l="0" t="0" r="2540" b="0"/>
+            <wp:docPr id="1644175707" name="Picture 1" descr="A screenshot of a computer&#10;&#10;Description automatically generated with low confidence"/>
             <wp:cNvGraphicFramePr>
               <a:graphicFrameLocks xmlns:a="http://schemas.openxmlformats.org/drawingml/2006/main" noChangeAspect="1"/>
             </wp:cNvGraphicFramePr>
@@ -568,7 +527,7 @@
               <a:graphicData uri="http://schemas.openxmlformats.org/drawingml/2006/picture">
                 <pic:pic xmlns:pic="http://schemas.openxmlformats.org/drawingml/2006/picture">
                   <pic:nvPicPr>
-                    <pic:cNvPr id="811794222" name="Picture 1" descr="A picture containing screenshot, diagram, line, plot&#10;&#10;Description automatically generated"/>
+                    <pic:cNvPr id="1644175707" name="Picture 1" descr="A screenshot of a computer&#10;&#10;Description automatically generated with low confidence"/>
                     <pic:cNvPicPr/>
                   </pic:nvPicPr>
                   <pic:blipFill>
@@ -580,7 +539,7 @@
                   <pic:spPr>
                     <a:xfrm>
                       <a:off x="0" y="0"/>
-                      <a:ext cx="5943600" cy="4683760"/>
+                      <a:ext cx="5731510" cy="4516755"/>
                     </a:xfrm>
                     <a:prstGeom prst="rect">
                       <a:avLst/>
@@ -745,27 +704,7 @@
           <w:szCs w:val="24"/>
           <w:lang w:val="ro-RO"/>
         </w:rPr>
-        <w:t xml:space="preserve">S-a utilizat </w:t>
-      </w:r>
-      <w:proofErr w:type="spellStart"/>
-      <w:r>
-        <w:rPr>
-          <w:rFonts w:ascii="Times New Roman" w:hAnsi="Times New Roman" w:cs="Times New Roman"/>
-          <w:sz w:val="24"/>
-          <w:szCs w:val="24"/>
-          <w:lang w:val="ro-RO"/>
-        </w:rPr>
-        <w:t>FreeGlut</w:t>
-      </w:r>
-      <w:proofErr w:type="spellEnd"/>
-      <w:r>
-        <w:rPr>
-          <w:rFonts w:ascii="Times New Roman" w:hAnsi="Times New Roman" w:cs="Times New Roman"/>
-          <w:sz w:val="24"/>
-          <w:szCs w:val="24"/>
-          <w:lang w:val="ro-RO"/>
-        </w:rPr>
-        <w:t xml:space="preserve"> pentru gestiunea ferestrei/evenimente tastatură/mouse.</w:t>
+        <w:t>S-a utilizat FreeGlut pentru gestiunea ferestrei/evenimente tastatură/mouse.</w:t>
       </w:r>
     </w:p>
     <w:p>
@@ -822,29 +761,8 @@
           <w:szCs w:val="24"/>
           <w:lang w:val="ro-RO"/>
         </w:rPr>
-        <w:t xml:space="preserve">- pentru </w:t>
-      </w:r>
-      <w:proofErr w:type="spellStart"/>
-      <w:r>
-        <w:rPr>
-          <w:rFonts w:ascii="Times New Roman" w:hAnsi="Times New Roman" w:cs="Times New Roman"/>
-          <w:sz w:val="24"/>
-          <w:szCs w:val="24"/>
-          <w:lang w:val="ro-RO"/>
-        </w:rPr>
-        <w:t>randarea</w:t>
-      </w:r>
-      <w:proofErr w:type="spellEnd"/>
-      <w:r>
-        <w:rPr>
-          <w:rFonts w:ascii="Times New Roman" w:hAnsi="Times New Roman" w:cs="Times New Roman"/>
-          <w:sz w:val="24"/>
-          <w:szCs w:val="24"/>
-          <w:lang w:val="ro-RO"/>
-        </w:rPr>
-        <w:t xml:space="preserve"> text-ului, s-a folosit biblioteca </w:t>
-      </w:r>
-      <w:proofErr w:type="spellStart"/>
+        <w:t xml:space="preserve">- pentru randarea text-ului, s-a folosit biblioteca </w:t>
+      </w:r>
       <w:r>
         <w:rPr>
           <w:rFonts w:ascii="Times New Roman" w:hAnsi="Times New Roman" w:cs="Times New Roman"/>
@@ -856,35 +774,14 @@
         </w:rPr>
         <w:t>FreeType</w:t>
       </w:r>
-      <w:proofErr w:type="spellEnd"/>
-      <w:r>
-        <w:rPr>
-          <w:rFonts w:ascii="Times New Roman" w:hAnsi="Times New Roman" w:cs="Times New Roman"/>
-          <w:sz w:val="24"/>
-          <w:szCs w:val="24"/>
-          <w:lang w:val="ro-RO"/>
-        </w:rPr>
-        <w:t>, care încarcă fișierul de tip .</w:t>
-      </w:r>
-      <w:proofErr w:type="spellStart"/>
-      <w:r>
-        <w:rPr>
-          <w:rFonts w:ascii="Times New Roman" w:hAnsi="Times New Roman" w:cs="Times New Roman"/>
-          <w:sz w:val="24"/>
-          <w:szCs w:val="24"/>
-          <w:lang w:val="ro-RO"/>
-        </w:rPr>
-        <w:t>tff</w:t>
-      </w:r>
-      <w:proofErr w:type="spellEnd"/>
-      <w:r>
-        <w:rPr>
-          <w:rFonts w:ascii="Times New Roman" w:hAnsi="Times New Roman" w:cs="Times New Roman"/>
-          <w:sz w:val="24"/>
-          <w:szCs w:val="24"/>
-          <w:lang w:val="ro-RO"/>
-        </w:rPr>
-        <w:t>, returnând șiruri de octeți reprezentând textura și dimensiunile pentru fiecare caracter.</w:t>
+      <w:r>
+        <w:rPr>
+          <w:rFonts w:ascii="Times New Roman" w:hAnsi="Times New Roman" w:cs="Times New Roman"/>
+          <w:sz w:val="24"/>
+          <w:szCs w:val="24"/>
+          <w:lang w:val="ro-RO"/>
+        </w:rPr>
+        <w:t>, care încarcă fișierul de tip .tff, returnând șiruri de octeți reprezentând textura și dimensiunile pentru fiecare caracter.</w:t>
       </w:r>
     </w:p>
     <w:p>
@@ -972,47 +869,7 @@
           <w:szCs w:val="24"/>
           <w:lang w:val="ro-RO"/>
         </w:rPr>
-        <w:t xml:space="preserve">- pentru </w:t>
-      </w:r>
-      <w:proofErr w:type="spellStart"/>
-      <w:r>
-        <w:rPr>
-          <w:rFonts w:ascii="Times New Roman" w:hAnsi="Times New Roman" w:cs="Times New Roman"/>
-          <w:sz w:val="24"/>
-          <w:szCs w:val="24"/>
-          <w:lang w:val="ro-RO"/>
-        </w:rPr>
-        <w:t>randarea</w:t>
-      </w:r>
-      <w:proofErr w:type="spellEnd"/>
-      <w:r>
-        <w:rPr>
-          <w:rFonts w:ascii="Times New Roman" w:hAnsi="Times New Roman" w:cs="Times New Roman"/>
-          <w:sz w:val="24"/>
-          <w:szCs w:val="24"/>
-          <w:lang w:val="ro-RO"/>
-        </w:rPr>
-        <w:t xml:space="preserve"> cerc-urilor, s-a folosit pentru parametrul </w:t>
-      </w:r>
-      <w:proofErr w:type="spellStart"/>
-      <w:r>
-        <w:rPr>
-          <w:rFonts w:ascii="Times New Roman" w:hAnsi="Times New Roman" w:cs="Times New Roman"/>
-          <w:sz w:val="24"/>
-          <w:szCs w:val="24"/>
-          <w:lang w:val="ro-RO"/>
-        </w:rPr>
-        <w:t>glDrawArrays</w:t>
-      </w:r>
-      <w:proofErr w:type="spellEnd"/>
-      <w:r>
-        <w:rPr>
-          <w:rFonts w:ascii="Times New Roman" w:hAnsi="Times New Roman" w:cs="Times New Roman"/>
-          <w:sz w:val="24"/>
-          <w:szCs w:val="24"/>
-          <w:lang w:val="ro-RO"/>
-        </w:rPr>
-        <w:t xml:space="preserve">, opțiunea </w:t>
+        <w:t xml:space="preserve">- pentru randarea cerc-urilor, s-a folosit pentru parametrul glDrawArrays, opțiunea </w:t>
       </w:r>
       <w:r>
         <w:rPr>
@@ -1041,25 +898,7 @@
           <w:szCs w:val="24"/>
           <w:lang w:val="ro-RO"/>
         </w:rPr>
-        <w:t xml:space="preserve"> </w:t>
-      </w:r>
-      <w:r>
-        <w:rPr>
-          <w:rFonts w:ascii="Times New Roman" w:hAnsi="Times New Roman" w:cs="Times New Roman"/>
-          <w:sz w:val="24"/>
-          <w:szCs w:val="24"/>
-          <w:lang w:val="ro-RO"/>
-        </w:rPr>
-        <w:t>(grupări 012, 023, ...)</w:t>
-      </w:r>
-      <w:r>
-        <w:rPr>
-          <w:rFonts w:ascii="Times New Roman" w:hAnsi="Times New Roman" w:cs="Times New Roman"/>
-          <w:sz w:val="24"/>
-          <w:szCs w:val="24"/>
-          <w:lang w:val="ro-RO"/>
-        </w:rPr>
-        <w:t>, fără a mai fi necesar un</w:t>
+        <w:t xml:space="preserve"> (grupări 012, 023, ...), fără a mai fi necesar un</w:t>
       </w:r>
       <w:r>
         <w:rPr>
@@ -1101,27 +940,7 @@
           <w:szCs w:val="24"/>
           <w:lang w:val="ro-RO"/>
         </w:rPr>
-        <w:t xml:space="preserve">- pentru </w:t>
-      </w:r>
-      <w:proofErr w:type="spellStart"/>
-      <w:r>
-        <w:rPr>
-          <w:rFonts w:ascii="Times New Roman" w:hAnsi="Times New Roman" w:cs="Times New Roman"/>
-          <w:sz w:val="24"/>
-          <w:szCs w:val="24"/>
-          <w:lang w:val="ro-RO"/>
-        </w:rPr>
-        <w:t>randarea</w:t>
-      </w:r>
-      <w:proofErr w:type="spellEnd"/>
-      <w:r>
-        <w:rPr>
-          <w:rFonts w:ascii="Times New Roman" w:hAnsi="Times New Roman" w:cs="Times New Roman"/>
-          <w:sz w:val="24"/>
-          <w:szCs w:val="24"/>
-          <w:lang w:val="ro-RO"/>
-        </w:rPr>
-        <w:t xml:space="preserve"> curbelor, s-a folosit un </w:t>
+        <w:t xml:space="preserve">- pentru randarea curbelor, s-a folosit un </w:t>
       </w:r>
       <w:r>
         <w:rPr>
@@ -1183,27 +1002,7 @@
           <w:szCs w:val="24"/>
           <w:lang w:val="ro-RO"/>
         </w:rPr>
-        <w:t xml:space="preserve">- pentru afișarea liniilor punctate, s-a folosit la funcția </w:t>
-      </w:r>
-      <w:proofErr w:type="spellStart"/>
-      <w:r>
-        <w:rPr>
-          <w:rFonts w:ascii="Times New Roman" w:hAnsi="Times New Roman" w:cs="Times New Roman"/>
-          <w:sz w:val="24"/>
-          <w:szCs w:val="24"/>
-          <w:lang w:val="ro-RO"/>
-        </w:rPr>
-        <w:t>glDrawArrays</w:t>
-      </w:r>
-      <w:proofErr w:type="spellEnd"/>
-      <w:r>
-        <w:rPr>
-          <w:rFonts w:ascii="Times New Roman" w:hAnsi="Times New Roman" w:cs="Times New Roman"/>
-          <w:sz w:val="24"/>
-          <w:szCs w:val="24"/>
-          <w:lang w:val="ro-RO"/>
-        </w:rPr>
-        <w:t xml:space="preserve">, </w:t>
+        <w:t xml:space="preserve">- pentru afișarea liniilor punctate, s-a folosit la funcția glDrawArrays, </w:t>
       </w:r>
       <w:r>
         <w:rPr>
@@ -1223,29 +1022,8 @@
           <w:szCs w:val="24"/>
           <w:lang w:val="ro-RO"/>
         </w:rPr>
-        <w:t xml:space="preserve"> și în fragment </w:t>
-      </w:r>
-      <w:proofErr w:type="spellStart"/>
-      <w:r>
-        <w:rPr>
-          <w:rFonts w:ascii="Times New Roman" w:hAnsi="Times New Roman" w:cs="Times New Roman"/>
-          <w:sz w:val="24"/>
-          <w:szCs w:val="24"/>
-          <w:lang w:val="ro-RO"/>
-        </w:rPr>
-        <w:t>shader</w:t>
-      </w:r>
-      <w:proofErr w:type="spellEnd"/>
-      <w:r>
-        <w:rPr>
-          <w:rFonts w:ascii="Times New Roman" w:hAnsi="Times New Roman" w:cs="Times New Roman"/>
-          <w:sz w:val="24"/>
-          <w:szCs w:val="24"/>
-          <w:lang w:val="ro-RO"/>
-        </w:rPr>
-        <w:t xml:space="preserve">, se determină porțiunile unde linia e punctată și se folosește </w:t>
-      </w:r>
-      <w:proofErr w:type="spellStart"/>
+        <w:t xml:space="preserve"> și în fragment shader, se determină porțiunile unde linia e punctată și se folosește </w:t>
+      </w:r>
       <w:r>
         <w:rPr>
           <w:rFonts w:ascii="Times New Roman" w:hAnsi="Times New Roman" w:cs="Times New Roman"/>
@@ -1257,7 +1035,6 @@
         </w:rPr>
         <w:t>discard</w:t>
       </w:r>
-      <w:proofErr w:type="spellEnd"/>
       <w:r>
         <w:rPr>
           <w:rFonts w:ascii="Times New Roman" w:hAnsi="Times New Roman" w:cs="Times New Roman"/>
@@ -1309,67 +1086,7 @@
           <w:szCs w:val="24"/>
           <w:lang w:val="ro-RO"/>
         </w:rPr>
-        <w:t xml:space="preserve">- pentru fiecare tip de obiect, cerc, curbă, linie, text, este încapsulat într-o clasă, fiecare obiect având un </w:t>
-      </w:r>
-      <w:proofErr w:type="spellStart"/>
-      <w:r>
-        <w:rPr>
-          <w:rFonts w:ascii="Times New Roman" w:hAnsi="Times New Roman" w:cs="Times New Roman"/>
-          <w:sz w:val="24"/>
-          <w:szCs w:val="24"/>
-          <w:lang w:val="ro-RO"/>
-        </w:rPr>
-        <w:t>vbo</w:t>
-      </w:r>
-      <w:proofErr w:type="spellEnd"/>
-      <w:r>
-        <w:rPr>
-          <w:rFonts w:ascii="Times New Roman" w:hAnsi="Times New Roman" w:cs="Times New Roman"/>
-          <w:sz w:val="24"/>
-          <w:szCs w:val="24"/>
-          <w:lang w:val="ro-RO"/>
-        </w:rPr>
-        <w:t xml:space="preserve">, </w:t>
-      </w:r>
-      <w:proofErr w:type="spellStart"/>
-      <w:r>
-        <w:rPr>
-          <w:rFonts w:ascii="Times New Roman" w:hAnsi="Times New Roman" w:cs="Times New Roman"/>
-          <w:sz w:val="24"/>
-          <w:szCs w:val="24"/>
-          <w:lang w:val="ro-RO"/>
-        </w:rPr>
-        <w:t>vao</w:t>
-      </w:r>
-      <w:proofErr w:type="spellEnd"/>
-      <w:r>
-        <w:rPr>
-          <w:rFonts w:ascii="Times New Roman" w:hAnsi="Times New Roman" w:cs="Times New Roman"/>
-          <w:sz w:val="24"/>
-          <w:szCs w:val="24"/>
-          <w:lang w:val="ro-RO"/>
-        </w:rPr>
-        <w:t xml:space="preserve"> și un </w:t>
-      </w:r>
-      <w:proofErr w:type="spellStart"/>
-      <w:r>
-        <w:rPr>
-          <w:rFonts w:ascii="Times New Roman" w:hAnsi="Times New Roman" w:cs="Times New Roman"/>
-          <w:sz w:val="24"/>
-          <w:szCs w:val="24"/>
-          <w:lang w:val="ro-RO"/>
-        </w:rPr>
-        <w:t>shader</w:t>
-      </w:r>
-      <w:proofErr w:type="spellEnd"/>
-      <w:r>
-        <w:rPr>
-          <w:rFonts w:ascii="Times New Roman" w:hAnsi="Times New Roman" w:cs="Times New Roman"/>
-          <w:sz w:val="24"/>
-          <w:szCs w:val="24"/>
-          <w:lang w:val="ro-RO"/>
-        </w:rPr>
-        <w:t xml:space="preserve"> (fragment și vertex). Ca o optimizare, s-ar putea instanția per clasă (global) și nu per obiect, dar fiind o aplicație didactică, nu am dorit să complic codul.</w:t>
+        <w:t>- pentru fiecare tip de obiect, cerc, curbă, linie, text, este încapsulat într-o clasă, fiecare obiect având un vbo, vao și un shader (fragment și vertex). Ca o optimizare, s-ar putea instanția per clasă (global) și nu per obiect, dar fiind o aplicație didactică, nu am dorit să complic codul.</w:t>
       </w:r>
     </w:p>
     <w:p>
@@ -1391,29 +1108,8 @@
           <w:szCs w:val="24"/>
           <w:lang w:val="ro-RO"/>
         </w:rPr>
-        <w:t xml:space="preserve">- pentru evenimentele </w:t>
-      </w:r>
-      <w:proofErr w:type="spellStart"/>
-      <w:r>
-        <w:rPr>
-          <w:rFonts w:ascii="Times New Roman" w:hAnsi="Times New Roman" w:cs="Times New Roman"/>
-          <w:sz w:val="24"/>
-          <w:szCs w:val="24"/>
-          <w:lang w:val="ro-RO"/>
-        </w:rPr>
-        <w:t>freeGlut</w:t>
-      </w:r>
-      <w:proofErr w:type="spellEnd"/>
-      <w:r>
-        <w:rPr>
-          <w:rFonts w:ascii="Times New Roman" w:hAnsi="Times New Roman" w:cs="Times New Roman"/>
-          <w:sz w:val="24"/>
-          <w:szCs w:val="24"/>
-          <w:lang w:val="ro-RO"/>
-        </w:rPr>
-        <w:t xml:space="preserve">, s-a folosit funcții lambda, apelând metode din clasa </w:t>
-      </w:r>
-      <w:proofErr w:type="spellStart"/>
+        <w:t xml:space="preserve">- pentru evenimentele freeGlut, s-a folosit funcții lambda, apelând metode din clasa </w:t>
+      </w:r>
       <w:r>
         <w:rPr>
           <w:rFonts w:ascii="Times New Roman" w:hAnsi="Times New Roman" w:cs="Times New Roman"/>
@@ -1425,7 +1121,6 @@
         </w:rPr>
         <w:t>window</w:t>
       </w:r>
-      <w:proofErr w:type="spellEnd"/>
       <w:r>
         <w:rPr>
           <w:rFonts w:ascii="Times New Roman" w:hAnsi="Times New Roman" w:cs="Times New Roman"/>
@@ -1675,7 +1370,6 @@
         </w:rPr>
         <w:t xml:space="preserve">- </w:t>
       </w:r>
-      <w:proofErr w:type="spellStart"/>
       <w:r>
         <w:rPr>
           <w:rFonts w:ascii="Times New Roman" w:hAnsi="Times New Roman" w:cs="Times New Roman"/>
@@ -1685,7 +1379,6 @@
         </w:rPr>
         <w:t>FreeGLUT</w:t>
       </w:r>
-      <w:proofErr w:type="spellEnd"/>
     </w:p>
     <w:p>
       <w:pPr>
@@ -1706,27 +1399,7 @@
           <w:szCs w:val="24"/>
           <w:lang w:val="ro-RO"/>
         </w:rPr>
-        <w:t xml:space="preserve">- </w:t>
-      </w:r>
-      <w:proofErr w:type="spellStart"/>
-      <w:r>
-        <w:rPr>
-          <w:rFonts w:ascii="Times New Roman" w:hAnsi="Times New Roman" w:cs="Times New Roman"/>
-          <w:sz w:val="24"/>
-          <w:szCs w:val="24"/>
-          <w:lang w:val="ro-RO"/>
-        </w:rPr>
-        <w:t>OpenGL</w:t>
-      </w:r>
-      <w:proofErr w:type="spellEnd"/>
-      <w:r>
-        <w:rPr>
-          <w:rFonts w:ascii="Times New Roman" w:hAnsi="Times New Roman" w:cs="Times New Roman"/>
-          <w:sz w:val="24"/>
-          <w:szCs w:val="24"/>
-          <w:lang w:val="ro-RO"/>
-        </w:rPr>
-        <w:t xml:space="preserve"> v3.3</w:t>
+        <w:t>- OpenGL v3.3</w:t>
       </w:r>
     </w:p>
     <w:p>
@@ -1748,27 +1421,7 @@
           <w:szCs w:val="24"/>
           <w:lang w:val="ro-RO"/>
         </w:rPr>
-        <w:t xml:space="preserve">- </w:t>
-      </w:r>
-      <w:proofErr w:type="spellStart"/>
-      <w:r>
-        <w:rPr>
-          <w:rFonts w:ascii="Times New Roman" w:hAnsi="Times New Roman" w:cs="Times New Roman"/>
-          <w:sz w:val="24"/>
-          <w:szCs w:val="24"/>
-          <w:lang w:val="ro-RO"/>
-        </w:rPr>
-        <w:t>FreeType</w:t>
-      </w:r>
-      <w:proofErr w:type="spellEnd"/>
-      <w:r>
-        <w:rPr>
-          <w:rFonts w:ascii="Times New Roman" w:hAnsi="Times New Roman" w:cs="Times New Roman"/>
-          <w:sz w:val="24"/>
-          <w:szCs w:val="24"/>
-          <w:lang w:val="ro-RO"/>
-        </w:rPr>
-        <w:t xml:space="preserve"> (pentru font-uri)</w:t>
+        <w:t>- FreeType (pentru font-uri)</w:t>
       </w:r>
     </w:p>
     <w:p>
@@ -2054,27 +1707,7 @@
             <w:szCs w:val="24"/>
             <w:lang w:val="ro-RO"/>
           </w:rPr>
-          <w:t>https://www.opengl.org/resources/libraries/glut/spec3/node4</w:t>
-        </w:r>
-        <w:r>
-          <w:rPr>
-            <w:rStyle w:val="Hyperlink"/>
-            <w:rFonts w:ascii="Times New Roman" w:hAnsi="Times New Roman" w:cs="Times New Roman"/>
-            <w:sz w:val="24"/>
-            <w:szCs w:val="24"/>
-            <w:lang w:val="ro-RO"/>
-          </w:rPr>
-          <w:t>8</w:t>
-        </w:r>
-        <w:r>
-          <w:rPr>
-            <w:rStyle w:val="Hyperlink"/>
-            <w:rFonts w:ascii="Times New Roman" w:hAnsi="Times New Roman" w:cs="Times New Roman"/>
-            <w:sz w:val="24"/>
-            <w:szCs w:val="24"/>
-            <w:lang w:val="ro-RO"/>
-          </w:rPr>
-          <w:t>.html</w:t>
+          <w:t>https://www.opengl.org/resources/libraries/glut/spec3/node48.html</w:t>
         </w:r>
       </w:hyperlink>
     </w:p>
@@ -3280,6 +2913,23 @@
 </file>
 
 <file path=customXml/item1.xml><?xml version="1.0" encoding="utf-8"?>
+<p:properties xmlns:p="http://schemas.microsoft.com/office/2006/metadata/properties" xmlns:xsi="http://www.w3.org/2001/XMLSchema-instance" xmlns:pc="http://schemas.microsoft.com/office/infopath/2007/PartnerControls">
+  <documentManagement>
+    <_activity xmlns="096b5b58-d915-4cec-96ac-b3a0a2df66b0" xsi:nil="true"/>
+  </documentManagement>
+</p:properties>
+</file>
+
+<file path=customXml/item2.xml><?xml version="1.0" encoding="utf-8"?>
+<?mso-contentType ?>
+<FormTemplates xmlns="http://schemas.microsoft.com/sharepoint/v3/contenttype/forms">
+  <Display>DocumentLibraryForm</Display>
+  <Edit>DocumentLibraryForm</Edit>
+  <New>DocumentLibraryForm</New>
+</FormTemplates>
+</file>
+
+<file path=customXml/item3.xml><?xml version="1.0" encoding="utf-8"?>
 <ct:contentTypeSchema xmlns:ct="http://schemas.microsoft.com/office/2006/metadata/contentType" xmlns:ma="http://schemas.microsoft.com/office/2006/metadata/properties/metaAttributes" ct:_="" ma:_="" ma:contentTypeName="Document" ma:contentTypeID="0x0101007656FCD8796AA14F9DCDE8DD3D1F163D" ma:contentTypeVersion="6" ma:contentTypeDescription="Create a new document." ma:contentTypeScope="" ma:versionID="c515972822cbd07e84093ff65c431c7e">
   <xsd:schema xmlns:xsd="http://www.w3.org/2001/XMLSchema" xmlns:xs="http://www.w3.org/2001/XMLSchema" xmlns:p="http://schemas.microsoft.com/office/2006/metadata/properties" xmlns:ns3="096b5b58-d915-4cec-96ac-b3a0a2df66b0" xmlns:ns4="e6d088ee-5a59-4bad-a821-9a98f2bb5867" targetNamespace="http://schemas.microsoft.com/office/2006/metadata/properties" ma:root="true" ma:fieldsID="f0e33669a0aaf5b3260288c762c24baf" ns3:_="" ns4:_="">
     <xsd:import namespace="096b5b58-d915-4cec-96ac-b3a0a2df66b0"/>
@@ -3456,24 +3106,25 @@
 </ct:contentTypeSchema>
 </file>
 
-<file path=customXml/item2.xml><?xml version="1.0" encoding="utf-8"?>
-<?mso-contentType ?>
-<FormTemplates xmlns="http://schemas.microsoft.com/sharepoint/v3/contenttype/forms">
-  <Display>DocumentLibraryForm</Display>
-  <Edit>DocumentLibraryForm</Edit>
-  <New>DocumentLibraryForm</New>
-</FormTemplates>
+<file path=customXml/itemProps1.xml><?xml version="1.0" encoding="utf-8"?>
+<ds:datastoreItem xmlns:ds="http://schemas.openxmlformats.org/officeDocument/2006/customXml" ds:itemID="{20653846-B362-425C-A824-AA4DFB7F66D5}">
+  <ds:schemaRefs>
+    <ds:schemaRef ds:uri="http://schemas.microsoft.com/office/2006/metadata/properties"/>
+    <ds:schemaRef ds:uri="http://schemas.microsoft.com/office/infopath/2007/PartnerControls"/>
+    <ds:schemaRef ds:uri="096b5b58-d915-4cec-96ac-b3a0a2df66b0"/>
+  </ds:schemaRefs>
+</ds:datastoreItem>
 </file>
 
-<file path=customXml/item3.xml><?xml version="1.0" encoding="utf-8"?>
-<p:properties xmlns:p="http://schemas.microsoft.com/office/2006/metadata/properties" xmlns:xsi="http://www.w3.org/2001/XMLSchema-instance" xmlns:pc="http://schemas.microsoft.com/office/infopath/2007/PartnerControls">
-  <documentManagement>
-    <_activity xmlns="096b5b58-d915-4cec-96ac-b3a0a2df66b0" xsi:nil="true"/>
-  </documentManagement>
-</p:properties>
+<file path=customXml/itemProps2.xml><?xml version="1.0" encoding="utf-8"?>
+<ds:datastoreItem xmlns:ds="http://schemas.openxmlformats.org/officeDocument/2006/customXml" ds:itemID="{A248DD4F-D0E3-48BD-872A-61693BB55A4A}">
+  <ds:schemaRefs>
+    <ds:schemaRef ds:uri="http://schemas.microsoft.com/sharepoint/v3/contenttype/forms"/>
+  </ds:schemaRefs>
+</ds:datastoreItem>
 </file>
 
-<file path=customXml/itemProps1.xml><?xml version="1.0" encoding="utf-8"?>
+<file path=customXml/itemProps3.xml><?xml version="1.0" encoding="utf-8"?>
 <ds:datastoreItem xmlns:ds="http://schemas.openxmlformats.org/officeDocument/2006/customXml" ds:itemID="{1328921F-ECCB-4C60-87F2-CAB102BEC755}">
   <ds:schemaRefs>
     <ds:schemaRef ds:uri="http://schemas.microsoft.com/office/2006/metadata/contentType"/>
@@ -3490,29 +3141,4 @@
     <ds:schemaRef ds:uri="http://schemas.microsoft.com/internal/obd"/>
   </ds:schemaRefs>
 </ds:datastoreItem>
-</file>
-
-<file path=customXml/itemProps2.xml><?xml version="1.0" encoding="utf-8"?>
-<ds:datastoreItem xmlns:ds="http://schemas.openxmlformats.org/officeDocument/2006/customXml" ds:itemID="{A248DD4F-D0E3-48BD-872A-61693BB55A4A}">
-  <ds:schemaRefs>
-    <ds:schemaRef ds:uri="http://schemas.microsoft.com/sharepoint/v3/contenttype/forms"/>
-  </ds:schemaRefs>
-</ds:datastoreItem>
-</file>
-
-<file path=customXml/itemProps3.xml><?xml version="1.0" encoding="utf-8"?>
-<ds:datastoreItem xmlns:ds="http://schemas.openxmlformats.org/officeDocument/2006/customXml" ds:itemID="{20653846-B362-425C-A824-AA4DFB7F66D5}">
-  <ds:schemaRefs>
-    <ds:schemaRef ds:uri="http://purl.org/dc/terms/"/>
-    <ds:schemaRef ds:uri="096b5b58-d915-4cec-96ac-b3a0a2df66b0"/>
-    <ds:schemaRef ds:uri="http://purl.org/dc/dcmitype/"/>
-    <ds:schemaRef ds:uri="http://schemas.microsoft.com/office/2006/metadata/properties"/>
-    <ds:schemaRef ds:uri="http://purl.org/dc/elements/1.1/"/>
-    <ds:schemaRef ds:uri="http://schemas.microsoft.com/office/infopath/2007/PartnerControls"/>
-    <ds:schemaRef ds:uri="http://schemas.microsoft.com/office/2006/documentManagement/types"/>
-    <ds:schemaRef ds:uri="http://schemas.openxmlformats.org/package/2006/metadata/core-properties"/>
-    <ds:schemaRef ds:uri="e6d088ee-5a59-4bad-a821-9a98f2bb5867"/>
-    <ds:schemaRef ds:uri="http://www.w3.org/XML/1998/namespace"/>
-  </ds:schemaRefs>
-</ds:datastoreItem>
 </file>
</xml_diff>